<commit_message>
adding the files and folders related with the paper
</commit_message>
<xml_diff>
--- a/text/multiple_growth_conditions_FIGURES_TABLES.docx
+++ b/text/multiple_growth_conditions_FIGURES_TABLES.docx
@@ -6,10 +6,18 @@
       <w:pPr>
         <w:pStyle w:val="Heading2"/>
       </w:pPr>
-      <w:bookmarkStart w:id="0" w:name="_GoBack"/>
-      <w:bookmarkEnd w:id="0"/>
-      <w:r>
-        <w:t>FIGURES and TABLES</w:t>
+      <w:proofErr w:type="spellStart"/>
+      <w:proofErr w:type="gramStart"/>
+      <w:r>
+        <w:t>udi</w:t>
+      </w:r>
+      <w:r>
+        <w:t>FIGURES</w:t>
+      </w:r>
+      <w:proofErr w:type="spellEnd"/>
+      <w:proofErr w:type="gramEnd"/>
+      <w:r>
+        <w:t xml:space="preserve"> and TABLES</w:t>
       </w:r>
     </w:p>
     <w:p/>
@@ -191,7 +199,16 @@
         <w:t xml:space="preserve"> of all </w:t>
       </w:r>
       <w:r>
-        <w:t xml:space="preserve">RNA </w:t>
+        <w:t>m</w:t>
+      </w:r>
+      <w:r>
+        <w:t>RNA</w:t>
+      </w:r>
+      <w:r>
+        <w:t>s</w:t>
+      </w:r>
+      <w:r>
+        <w:t xml:space="preserve"> </w:t>
       </w:r>
       <w:r>
         <w:t xml:space="preserve">data. </w:t>
@@ -205,7 +222,19 @@
       </w:r>
       <w:proofErr w:type="spellEnd"/>
       <w:r>
-        <w:t xml:space="preserve"> of all 143 samples with 3698 different normalized RNA levels. The x-axis shows different samples and the </w:t>
+        <w:t xml:space="preserve"> of all 143 samples with 3698 different normalized </w:t>
+      </w:r>
+      <w:r>
+        <w:t>m</w:t>
+      </w:r>
+      <w:r>
+        <w:t>RNA</w:t>
+      </w:r>
+      <w:r>
+        <w:t>s</w:t>
+      </w:r>
+      <w:r>
+        <w:t xml:space="preserve"> levels. The x-axis shows different samples and the </w:t>
       </w:r>
       <w:proofErr w:type="spellStart"/>
       <w:r>
@@ -213,7 +242,13 @@
       </w:r>
       <w:proofErr w:type="spellEnd"/>
       <w:r>
-        <w:t xml:space="preserve"> of x-axis calculates the clustering of the data using Euclidian distance. A similar approach is used to cluster different genes also and </w:t>
+        <w:t xml:space="preserve"> of x-axis calculates the clustering of the data using Euclidian distance. A similar approach is used to cluster different </w:t>
+      </w:r>
+      <w:r>
+        <w:t xml:space="preserve">mRNAs </w:t>
+      </w:r>
+      <w:r>
+        <w:t xml:space="preserve">also and </w:t>
       </w:r>
       <w:r>
         <w:t xml:space="preserve">generated </w:t>
@@ -227,13 +262,25 @@
         <w:t xml:space="preserve"> is shown on y-axis. </w:t>
       </w:r>
       <w:r>
-        <w:t>The reddish area represents the highly abundant genes and bluish area represent</w:t>
+        <w:t>The reddish area rep</w:t>
+      </w:r>
+      <w:r>
+        <w:t>resents the highly abundant mRNA</w:t>
+      </w:r>
+      <w:r>
+        <w:t>s and bluish area represent</w:t>
       </w:r>
       <w:r>
         <w:t>s</w:t>
       </w:r>
       <w:r>
-        <w:t xml:space="preserve"> less abundant genes. The clustered data sets are color coded with 12 different conditions wi</w:t>
+        <w:t xml:space="preserve"> less abundant </w:t>
+      </w:r>
+      <w:r>
+        <w:t>mRNAs</w:t>
+      </w:r>
+      <w:r>
+        <w:t>. The clustered data sets are color coded with 12 different conditions wi</w:t>
       </w:r>
       <w:r>
         <w:t xml:space="preserve">th in 4 different categories. The four different </w:t>
@@ -362,7 +409,13 @@
       </w:r>
       <w:proofErr w:type="spellEnd"/>
       <w:r>
-        <w:t xml:space="preserve"> of x-axis calculates the clustering of the data using Euclidian distance. A similar approach is used to cluster different genes also and generated </w:t>
+        <w:t xml:space="preserve"> of x-axis calculates the clustering of the data using Euclidian distance. A similar approach is used to cluster different </w:t>
+      </w:r>
+      <w:r>
+        <w:t>proteins</w:t>
+      </w:r>
+      <w:r>
+        <w:t xml:space="preserve"> also and generated </w:t>
       </w:r>
       <w:proofErr w:type="spellStart"/>
       <w:r>
@@ -370,7 +423,19 @@
       </w:r>
       <w:proofErr w:type="spellEnd"/>
       <w:r>
-        <w:t xml:space="preserve"> is shown on y-axis. The reddish area represents the highly abundant genes and bluish area represents less abundant genes. The clustered d</w:t>
+        <w:t xml:space="preserve"> is shown on y-axis. The reddish area represents the highly abundant </w:t>
+      </w:r>
+      <w:r>
+        <w:t>proteins</w:t>
+      </w:r>
+      <w:r>
+        <w:t xml:space="preserve"> and bluish area represents less abundant </w:t>
+      </w:r>
+      <w:r>
+        <w:t>proteins</w:t>
+      </w:r>
+      <w:r>
+        <w:t>. The clustered d</w:t>
       </w:r>
       <w:r>
         <w:t>ata sets are color coded with 10</w:t>
@@ -431,22 +496,17 @@
     </w:p>
     <w:p>
       <w:pPr>
-        <w:keepNext/>
-      </w:pPr>
-    </w:p>
-    <w:p>
-      <w:pPr>
-        <w:keepNext/>
+        <w:pStyle w:val="Caption"/>
       </w:pPr>
       <w:r>
         <w:rPr>
           <w:noProof/>
         </w:rPr>
         <w:drawing>
-          <wp:inline distT="0" distB="0" distL="0" distR="0" wp14:anchorId="528A40FA" wp14:editId="4AAAB6C8">
-            <wp:extent cx="5486400" cy="3856990"/>
-            <wp:effectExtent l="0" t="0" r="0" b="3810"/>
-            <wp:docPr id="9" name="Picture 9"/>
+          <wp:inline distT="0" distB="0" distL="0" distR="0" wp14:anchorId="3848F106" wp14:editId="45B5B0F2">
+            <wp:extent cx="5486400" cy="4890770"/>
+            <wp:effectExtent l="0" t="0" r="0" b="11430"/>
+            <wp:docPr id="7" name="Picture 7"/>
             <wp:cNvGraphicFramePr>
               <a:graphicFrameLocks xmlns:a="http://schemas.openxmlformats.org/drawingml/2006/main" noChangeAspect="1"/>
             </wp:cNvGraphicFramePr>
@@ -454,7 +514,7 @@
               <a:graphicData uri="http://schemas.openxmlformats.org/drawingml/2006/picture">
                 <pic:pic xmlns:pic="http://schemas.openxmlformats.org/drawingml/2006/picture">
                   <pic:nvPicPr>
-                    <pic:cNvPr id="0" name="generalBehaviour.png"/>
+                    <pic:cNvPr id="0" name="fig4_counts.png"/>
                     <pic:cNvPicPr/>
                   </pic:nvPicPr>
                   <pic:blipFill>
@@ -472,7 +532,7 @@
                   <pic:spPr>
                     <a:xfrm>
                       <a:off x="0" y="0"/>
-                      <a:ext cx="5486400" cy="3856990"/>
+                      <a:ext cx="5486400" cy="4890770"/>
                     </a:xfrm>
                     <a:prstGeom prst="rect">
                       <a:avLst/>
@@ -499,44 +559,298 @@
         <w:t xml:space="preserve">. </w:t>
       </w:r>
       <w:r>
-        <w:t>Cell response comparison between different categories of variables. The comparison of response to different categories of variables can be analyzed from different perspectives. For the comparisons we calculate the Spearman's rank correlation for each gene or protein with respect to each category of variables and determine the significance of response in terms of P’.  We do the same analysis for both proteins and RNA's</w:t>
-      </w:r>
-      <w:r>
-        <w:t>.</w:t>
-      </w:r>
-      <w:r>
-        <w:t xml:space="preserve"> (A) </w:t>
+        <w:t>Cell response comparison between di</w:t>
+      </w:r>
+      <w:r>
+        <w:t>fferent categories of variables</w:t>
+      </w:r>
+      <w:r>
+        <w:t xml:space="preserve">. </w:t>
+      </w:r>
+      <w:r>
+        <w:t>We count the number of si</w:t>
+      </w:r>
+      <w:r>
+        <w:t>gnificantly differentiated mRNAs and proteins</w:t>
+      </w:r>
+      <w:r>
+        <w:t xml:space="preserve"> with respect to different variables by using DeSeq2 algorithm, by using a threshold of </w:t>
+      </w:r>
+      <w:r>
+        <w:rPr>
+          <w:i/>
+        </w:rPr>
+        <w:t>P’&lt;0.05</w:t>
+      </w:r>
+      <w:r>
+        <w:t xml:space="preserve">.  </w:t>
+      </w:r>
+      <w:r>
+        <w:t xml:space="preserve">We do the same analysis for both proteins and </w:t>
+      </w:r>
+      <w:r>
+        <w:t>m</w:t>
+      </w:r>
+      <w:r>
+        <w:t>RNA</w:t>
+      </w:r>
+      <w:r>
+        <w:t>s</w:t>
+      </w:r>
+      <w:r>
+        <w:t xml:space="preserve"> and for both stationary and exponential phases</w:t>
+      </w:r>
+      <w:r>
+        <w:t>. N</w:t>
+      </w:r>
+      <w:r>
+        <w:t>o log like normalization is applied to data</w:t>
+      </w:r>
+      <w:r>
+        <w:t xml:space="preserve">. For exponential phase the base data is exponential glucose time course and for stationary phase base data is stationary glucose time course all other changes are calculated with respect to them. </w:t>
+      </w:r>
+      <w:r>
+        <w:t xml:space="preserve">(A) </w:t>
       </w:r>
       <w:r>
         <w:t>Amount</w:t>
       </w:r>
       <w:r>
-        <w:t xml:space="preserve"> of significantly responding genes. Figure represents the number of significantly up and significantly down regulated genes (P’&lt;0.05) with respect to two different carbon sources, Mg levels and growth time. There are no significantly responding genes to switching to gluconate and lactate as carbon source and, with respect to changing Na levels. </w:t>
+        <w:t xml:space="preserve"> o</w:t>
+      </w:r>
+      <w:r>
+        <w:t>f significantly responding mRNA</w:t>
+      </w:r>
+      <w:r>
+        <w:t>s in exponential phase</w:t>
+      </w:r>
+      <w:r>
+        <w:t>. Figure represents the number of sig</w:t>
+      </w:r>
+      <w:r>
+        <w:t xml:space="preserve">nificantly up and </w:t>
+      </w:r>
+      <w:r>
+        <w:t xml:space="preserve">down regulated </w:t>
+      </w:r>
+      <w:r>
+        <w:t>mRNAs</w:t>
+      </w:r>
+      <w:r>
+        <w:t xml:space="preserve"> with respect to </w:t>
+      </w:r>
+      <w:r>
+        <w:t>three different carbon sources (glycerol, gluconate, and lactate), high, low Mg levels</w:t>
+      </w:r>
+      <w:r>
+        <w:t xml:space="preserve"> and </w:t>
+      </w:r>
+      <w:r>
+        <w:t xml:space="preserve">high </w:t>
+      </w:r>
+      <w:r>
+        <w:t>Na levels</w:t>
+      </w:r>
+      <w:r>
+        <w:t xml:space="preserve">. </w:t>
+      </w:r>
+      <w:r>
+        <w:t xml:space="preserve">Most of the change occurred </w:t>
+      </w:r>
+      <w:r>
+        <w:t>with increasing Mg levels and by switching the</w:t>
+      </w:r>
+      <w:r>
+        <w:t xml:space="preserve"> carbon source to glycerol. All mRNAs</w:t>
+      </w:r>
+      <w:r>
+        <w:t xml:space="preserve"> are up regulated with low Mg levels and globally down-regulation is dominant compared to up</w:t>
+      </w:r>
+      <w:r>
+        <w:t>-</w:t>
+      </w:r>
+      <w:r>
+        <w:t>regulation</w:t>
+      </w:r>
+      <w:r>
+        <w:t xml:space="preserve">. </w:t>
       </w:r>
       <w:r>
         <w:t>(B) Amount</w:t>
       </w:r>
       <w:r>
-        <w:t xml:space="preserve"> of significantly responding proteins. Figure represents the number of significantly up and significantly down regulated proteins (P’&lt;0.05) with respect to two different carbon sources, Na, Mg levels and growth time. There are no significantly responding genes to switching to gluconate and lactate. It can be seen that cells do not give a significant</w:t>
-      </w:r>
-      <w:r>
-        <w:t xml:space="preserve"> response to varying Mg levels. (C</w:t>
-      </w:r>
-      <w:r>
-        <w:t>) Co-altered genes with respect to different categories of variables. The figure shows similarities and differences in the significantly responding genes (P’&lt;0.05) between different categories. Venn diagram shows the intersections of three different categories of variables (Carbon Source, Mg Stress, Growth Phase) and the numbers represent the number of genes that are significantly altered. The carbon source set includes responses to two different carbon sources glucose and glycerol. There is no significantly responding genes to carbon sources gluconate and lactate.</w:t>
-      </w:r>
-      <w:r>
-        <w:t xml:space="preserve"> </w:t>
-      </w:r>
-      <w:r>
-        <w:t>(D) Co-altered proteins with respect to different categories of variables. The figure shows similarities and differences in the significantly responding proteins (P’&lt;0.05) between different categories. Venn diagram shows the intersections of three different categories of variables (Carbon Source, Na Stress, Growth Phase) and the numbers represent the number of genes that are significantly altered. The carbon source set includes responses to two different carbon sources glucose and glycerol. The 2 genes altered because of varying Mg stress are omitted from the figure.</w:t>
+        <w:t xml:space="preserve"> of significantly responding proteins</w:t>
+      </w:r>
+      <w:r>
+        <w:t xml:space="preserve"> in exponential phase</w:t>
+      </w:r>
+      <w:r>
+        <w:t>. Figure represents the number of significantly up and signif</w:t>
+      </w:r>
+      <w:r>
+        <w:t>icantly down regulated proteins</w:t>
+      </w:r>
+      <w:r>
+        <w:t xml:space="preserve"> with respect </w:t>
+      </w:r>
+      <w:r>
+        <w:t>to change carbon so</w:t>
+      </w:r>
+      <w:r>
+        <w:t>urce from glucose to glycerol. H</w:t>
+      </w:r>
+      <w:r>
+        <w:t>igh, low Mg levels</w:t>
+      </w:r>
+      <w:r>
+        <w:t xml:space="preserve"> and </w:t>
+      </w:r>
+      <w:r>
+        <w:t xml:space="preserve">high Na levels are the other variables that we measure the number of responding </w:t>
+      </w:r>
+      <w:r>
+        <w:t>proteins</w:t>
+      </w:r>
+      <w:r>
+        <w:t xml:space="preserve">. </w:t>
+      </w:r>
+      <w:r>
+        <w:t>With changing mg levels most of the proteins are down regulated and with changing Na levels almost two thirds of the proteins are either up or down regulated</w:t>
+      </w:r>
+      <w:r>
+        <w:t xml:space="preserve">. </w:t>
+      </w:r>
+      <w:r>
+        <w:t>(C)</w:t>
+      </w:r>
+      <w:r>
+        <w:t xml:space="preserve"> Amount</w:t>
+      </w:r>
+      <w:r>
+        <w:t xml:space="preserve"> o</w:t>
+      </w:r>
+      <w:r>
+        <w:t>f significantly responding mRNA</w:t>
+      </w:r>
+      <w:r>
+        <w:t>s in stationary phase</w:t>
+      </w:r>
+      <w:r>
+        <w:t>. Figure represents the number of sig</w:t>
+      </w:r>
+      <w:r>
+        <w:t xml:space="preserve">nificantly up and </w:t>
+      </w:r>
+      <w:r>
+        <w:t xml:space="preserve">down regulated </w:t>
+      </w:r>
+      <w:r>
+        <w:t>mRNA</w:t>
+      </w:r>
+      <w:r>
+        <w:t>s</w:t>
+      </w:r>
+      <w:r>
+        <w:t xml:space="preserve"> with respect to </w:t>
+      </w:r>
+      <w:r>
+        <w:t>three different carbon sources (glycerol, gluconate, and lactate), high, low Mg levels</w:t>
+      </w:r>
+      <w:r>
+        <w:t xml:space="preserve"> and </w:t>
+      </w:r>
+      <w:r>
+        <w:t>hi</w:t>
+      </w:r>
+      <w:r>
+        <w:t>gh Na levels</w:t>
+      </w:r>
+      <w:r>
+        <w:t xml:space="preserve">. </w:t>
+      </w:r>
+      <w:r>
+        <w:t>Num</w:t>
+      </w:r>
+      <w:r>
+        <w:t>ber of significantly responding mRNAs</w:t>
+      </w:r>
+      <w:r>
+        <w:t xml:space="preserve"> are fewer compared to exponential phase. There is almost no significantly responding </w:t>
+      </w:r>
+      <w:r>
+        <w:t xml:space="preserve">mRNA </w:t>
+      </w:r>
+      <w:r>
+        <w:t>as a response to</w:t>
+      </w:r>
+      <w:r>
+        <w:t xml:space="preserve"> change of the carbon source </w:t>
+      </w:r>
+      <w:r>
+        <w:t xml:space="preserve">from glucose </w:t>
+      </w:r>
+      <w:r>
+        <w:t>to gluconate</w:t>
+      </w:r>
+      <w:r>
+        <w:t xml:space="preserve">. </w:t>
+      </w:r>
+      <w:r>
+        <w:t>(D) Amount</w:t>
+      </w:r>
+      <w:r>
+        <w:t xml:space="preserve"> of significantly responding proteins</w:t>
+      </w:r>
+      <w:r>
+        <w:t xml:space="preserve"> in stationary phase</w:t>
+      </w:r>
+      <w:r>
+        <w:t>. Figure represents the number of significantly up and signif</w:t>
+      </w:r>
+      <w:r>
+        <w:t>icantly down regulated proteins</w:t>
+      </w:r>
+      <w:r>
+        <w:t xml:space="preserve"> with respect </w:t>
+      </w:r>
+      <w:r>
+        <w:t xml:space="preserve">to change </w:t>
+      </w:r>
+      <w:r>
+        <w:t xml:space="preserve">of </w:t>
+      </w:r>
+      <w:r>
+        <w:t>carbon source from glucose to glycerol. High, low Mg levels</w:t>
+      </w:r>
+      <w:r>
+        <w:t xml:space="preserve"> and </w:t>
+      </w:r>
+      <w:r>
+        <w:t>high Na levels are the other variables that we measure the number of responding proteins</w:t>
+      </w:r>
+      <w:r>
+        <w:t xml:space="preserve">. </w:t>
+      </w:r>
+      <w:r>
+        <w:t xml:space="preserve">The </w:t>
+      </w:r>
+      <w:r>
+        <w:t>pattern of protein changes is</w:t>
+      </w:r>
+      <w:r>
+        <w:t xml:space="preserve"> s</w:t>
+      </w:r>
+      <w:r>
+        <w:t>imi</w:t>
+      </w:r>
+      <w:r>
+        <w:t xml:space="preserve">lar to exponential phase except the </w:t>
+      </w:r>
+      <w:r>
+        <w:t>switch to glycerol as carbon source.</w:t>
       </w:r>
     </w:p>
-    <w:p>
-      <w:r>
-        <w:br w:type="page"/>
-      </w:r>
-    </w:p>
+    <w:p/>
     <w:p>
       <w:pPr>
         <w:keepNext/>
@@ -546,10 +860,10 @@
           <w:noProof/>
         </w:rPr>
         <w:drawing>
-          <wp:inline distT="0" distB="0" distL="0" distR="0" wp14:anchorId="4836687A" wp14:editId="0A21B63E">
-            <wp:extent cx="5486400" cy="3019425"/>
+          <wp:inline distT="0" distB="0" distL="0" distR="0" wp14:anchorId="11E37435" wp14:editId="090BFF26">
+            <wp:extent cx="5486400" cy="4373245"/>
             <wp:effectExtent l="0" t="0" r="0" b="0"/>
-            <wp:docPr id="10" name="Picture 10"/>
+            <wp:docPr id="8" name="Picture 8"/>
             <wp:cNvGraphicFramePr>
               <a:graphicFrameLocks xmlns:a="http://schemas.openxmlformats.org/drawingml/2006/main" noChangeAspect="1"/>
             </wp:cNvGraphicFramePr>
@@ -557,7 +871,7 @@
               <a:graphicData uri="http://schemas.openxmlformats.org/drawingml/2006/picture">
                 <pic:pic xmlns:pic="http://schemas.openxmlformats.org/drawingml/2006/picture">
                   <pic:nvPicPr>
-                    <pic:cNvPr id="0" name="combinedHistograms.png"/>
+                    <pic:cNvPr id="0" name="fig5_responses_to_conditions.png"/>
                     <pic:cNvPicPr/>
                   </pic:nvPicPr>
                   <pic:blipFill>
@@ -575,7 +889,7 @@
                   <pic:spPr>
                     <a:xfrm>
                       <a:off x="0" y="0"/>
-                      <a:ext cx="5486400" cy="3019425"/>
+                      <a:ext cx="5486400" cy="4373245"/>
                     </a:xfrm>
                     <a:prstGeom prst="rect">
                       <a:avLst/>
@@ -601,92 +915,156 @@
       <w:r>
         <w:t xml:space="preserve"> </w:t>
       </w:r>
+      <w:r>
+        <w:t xml:space="preserve"> </w:t>
+      </w:r>
       <w:proofErr w:type="gramStart"/>
       <w:r>
-        <w:t>Histograms of cell response to external conditions.</w:t>
+        <w:t xml:space="preserve">Co </w:t>
+      </w:r>
+      <w:r>
+        <w:t>responding</w:t>
+      </w:r>
+      <w:r>
+        <w:t xml:space="preserve"> </w:t>
+      </w:r>
+      <w:r>
+        <w:t>mRNAs</w:t>
+      </w:r>
+      <w:r>
+        <w:t xml:space="preserve"> </w:t>
+      </w:r>
+      <w:r>
+        <w:t>and proteins</w:t>
+      </w:r>
+      <w:r>
+        <w:t xml:space="preserve"> between with different variables.</w:t>
       </w:r>
       <w:proofErr w:type="gramEnd"/>
       <w:r>
         <w:t xml:space="preserve"> </w:t>
       </w:r>
       <w:r>
-        <w:t xml:space="preserve">Figures show how the responses of genes with respect to different conditions clustered with </w:t>
-      </w:r>
-      <w:proofErr w:type="spellStart"/>
-      <w:r>
-        <w:t>dendograms</w:t>
-      </w:r>
-      <w:proofErr w:type="spellEnd"/>
-      <w:r>
-        <w:t xml:space="preserve"> based on Euclidian distance between responses. Reddish color represents up regulation and bluish color represents down regulation with respect to the related condition. Score is a variable derived from </w:t>
+        <w:t xml:space="preserve">Figures </w:t>
+      </w:r>
+      <w:r>
+        <w:t xml:space="preserve">represent how the </w:t>
+      </w:r>
+      <w:r>
+        <w:t xml:space="preserve">significantly </w:t>
+      </w:r>
+      <w:r>
+        <w:t xml:space="preserve">responding </w:t>
+      </w:r>
+      <w:r>
+        <w:t>(</w:t>
       </w:r>
       <w:r>
         <w:rPr>
           <w:i/>
         </w:rPr>
-        <w:t>P’</w:t>
-      </w:r>
-      <w:r>
-        <w:t xml:space="preserve"> by the function </w:t>
-      </w:r>
-      <w:r>
-        <w:rPr>
-          <w:i/>
-        </w:rPr>
-        <w:t>“</w:t>
-      </w:r>
-      <w:proofErr w:type="gramStart"/>
-      <w:r>
-        <w:rPr>
-          <w:i/>
-        </w:rPr>
-        <w:t>sign(</w:t>
-      </w:r>
-      <w:proofErr w:type="spellStart"/>
-      <w:proofErr w:type="gramEnd"/>
-      <w:r>
-        <w:rPr>
-          <w:i/>
-        </w:rPr>
-        <w:t>corr.coeff</w:t>
-      </w:r>
-      <w:proofErr w:type="spellEnd"/>
-      <w:r>
-        <w:rPr>
-          <w:i/>
-        </w:rPr>
-        <w:t xml:space="preserve"> * -log10(P’)</w:t>
-      </w:r>
-      <w:r>
-        <w:t>”</w:t>
-      </w:r>
-      <w:r>
-        <w:t>. It is a big positive or negative number if the considered gene or protein is up regulated or down regulated significantly with respect to ch</w:t>
-      </w:r>
-      <w:r>
-        <w:t xml:space="preserve">ange in the related category. </w:t>
-      </w:r>
-      <w:r>
-        <w:t>(A) Clustering between responses to conditions in terms of RNA amounts. The clustering shows carbon sources are clustered together and salt stresses are separated from each other, in addition to them growth time is the most unusual of all conditions investigated.  That means the response to four different carbon sources affects similar sets of genes, but the response to two different salt stresses effects different sets of genes. Moreover the responses of genes are most significant with respect to growth phase and almost all of the genes are altered (either up or down regulated</w:t>
-      </w:r>
-      <w:r>
-        <w:t xml:space="preserve">) with respect to growth time. </w:t>
-      </w:r>
-      <w:r>
-        <w:t>(B)</w:t>
-      </w:r>
-      <w:r>
-        <w:t xml:space="preserve"> Clustering between responses to conditions in terms of protein amounts. The clustering shows two carbon sources are clustered together and salt stresses are separated from each other.  That means the response to two different carbon sources affects similar sets of genes, but the response to two different salt stresses effects different sets of genes. Moreover the responses of genes are most significant with respe</w:t>
-      </w:r>
-      <w:r>
-        <w:t>ct to Na amount and almost half</w:t>
-      </w:r>
-      <w:r>
-        <w:t xml:space="preserve"> of the genes are altered (either up or down regulated) with respect to Na amount. In addition to these Na and carbon sources have similar responding protein clusters</w:t>
-      </w:r>
-      <w:r>
-        <w:br/>
-      </w:r>
+        <w:t>P’&lt;0.05</w:t>
+      </w:r>
+      <w:r>
+        <w:t xml:space="preserve">) </w:t>
+      </w:r>
+      <w:r>
+        <w:t>mRNAs and proteins are distributed under three different categories.</w:t>
+      </w:r>
+      <w:r>
+        <w:t xml:space="preserve"> The categories are carbon source, Mg stress and Na stress. Carbon source includes all up or down-regulated mRNAs or proteins </w:t>
+      </w:r>
+      <w:r>
+        <w:t xml:space="preserve">that are changing by the change of </w:t>
+      </w:r>
+      <w:r>
+        <w:t>carbon source. Mg and Na stresses include all up-regulated or down-regulated mRNAs or proteins that are changing by the change of the Mg or Na levels.</w:t>
+      </w:r>
+      <w:r>
+        <w:t xml:space="preserve"> The numbers in the Venn diagrams represents the number of significantly altered mRNAs and proteins.</w:t>
+      </w:r>
+      <w:r>
+        <w:t xml:space="preserve"> </w:t>
+      </w:r>
+      <w:r>
+        <w:t xml:space="preserve">We do the same analysis for </w:t>
+      </w:r>
+      <w:r>
+        <w:t>both stationary and exponential phases.</w:t>
+      </w:r>
+      <w:r>
+        <w:t xml:space="preserve"> (A)</w:t>
+      </w:r>
+      <w:r>
+        <w:t xml:space="preserve"> </w:t>
+      </w:r>
+      <w:r>
+        <w:t>Co-altered mRNAs in exponential growth phase. Most of the altered mRNAs are shared between Na stress and carbon source. (B)</w:t>
+      </w:r>
+      <w:r>
+        <w:t xml:space="preserve"> </w:t>
+      </w:r>
+      <w:r>
+        <w:t xml:space="preserve">Co-altered </w:t>
+      </w:r>
+      <w:r>
+        <w:t>proteins</w:t>
+      </w:r>
+      <w:r>
+        <w:t xml:space="preserve"> in exponential growth phase.</w:t>
+      </w:r>
+      <w:r>
+        <w:t xml:space="preserve"> </w:t>
+      </w:r>
+      <w:r>
+        <w:t xml:space="preserve">Most of the altered </w:t>
+      </w:r>
+      <w:r>
+        <w:t>proteins</w:t>
+      </w:r>
+      <w:r>
+        <w:t xml:space="preserve"> are shared between Mg stress and carbon source.</w:t>
+      </w:r>
+      <w:r>
+        <w:t xml:space="preserve"> (C</w:t>
+      </w:r>
+      <w:r>
+        <w:t>) Co-altered mRNAs in exponential growth phase.</w:t>
+      </w:r>
+      <w:r>
+        <w:t xml:space="preserve"> </w:t>
+      </w:r>
+      <w:r>
+        <w:t>There are few mRNAs altered compared to exponential phase</w:t>
+      </w:r>
+      <w:r>
+        <w:t>.</w:t>
+      </w:r>
+      <w:r>
+        <w:t xml:space="preserve"> </w:t>
+      </w:r>
+      <w:r>
+        <w:t>(</w:t>
+      </w:r>
+      <w:r>
+        <w:t>D</w:t>
+      </w:r>
+      <w:r>
+        <w:t>)</w:t>
+      </w:r>
+      <w:r>
+        <w:t xml:space="preserve"> </w:t>
+      </w:r>
+      <w:r>
+        <w:t xml:space="preserve">Co-altered proteins in exponential growth </w:t>
+      </w:r>
+      <w:bookmarkStart w:id="0" w:name="_GoBack"/>
+      <w:bookmarkEnd w:id="0"/>
+    </w:p>
+    <w:p>
+      <w:pPr>
+        <w:pStyle w:val="Caption"/>
+      </w:pPr>
       <w:r>
         <w:br/>
       </w:r>
@@ -3036,27 +3414,14 @@
         <w:br/>
         <w:t xml:space="preserve">Table </w:t>
       </w:r>
-      <w:r>
-        <w:fldChar w:fldCharType="begin"/>
-      </w:r>
-      <w:r>
-        <w:instrText xml:space="preserve"> SEQ Table \* ARABIC </w:instrText>
-      </w:r>
-      <w:r>
-        <w:fldChar w:fldCharType="separate"/>
-      </w:r>
-      <w:r>
-        <w:rPr>
-          <w:noProof/>
-        </w:rPr>
-        <w:t>1</w:t>
-      </w:r>
-      <w:r>
-        <w:rPr>
-          <w:noProof/>
-        </w:rPr>
-        <w:fldChar w:fldCharType="end"/>
-      </w:r>
+      <w:fldSimple w:instr=" SEQ Table \* ARABIC ">
+        <w:r>
+          <w:rPr>
+            <w:noProof/>
+          </w:rPr>
+          <w:t>1</w:t>
+        </w:r>
+      </w:fldSimple>
       <w:r>
         <w:t xml:space="preserve">: </w:t>
       </w:r>
@@ -5150,7 +5515,7 @@
 </file>
 
 <file path=customXml/itemProps1.xml><?xml version="1.0" encoding="utf-8"?>
-<ds:datastoreItem xmlns:ds="http://schemas.openxmlformats.org/officeDocument/2006/customXml" ds:itemID="{3D6AC4E3-ED7B-E944-879B-5BC6B3471211}">
+<ds:datastoreItem xmlns:ds="http://schemas.openxmlformats.org/officeDocument/2006/customXml" ds:itemID="{8E612242-0920-624F-AE68-6587C641AF94}">
   <ds:schemaRefs>
     <ds:schemaRef ds:uri="http://schemas.openxmlformats.org/officeDocument/2006/bibliography"/>
   </ds:schemaRefs>

</xml_diff>

<commit_message>
some modifications in file names
</commit_message>
<xml_diff>
--- a/text/multiple_growth_conditions_FIGURES_TABLES.docx
+++ b/text/multiple_growth_conditions_FIGURES_TABLES.docx
@@ -534,8 +534,6 @@
           </wp:inline>
         </w:drawing>
       </w:r>
-      <w:bookmarkStart w:id="0" w:name="_GoBack"/>
-      <w:bookmarkEnd w:id="0"/>
     </w:p>
     <w:p>
       <w:pPr>
@@ -846,16 +844,30 @@
     <w:p>
       <w:pPr>
         <w:keepNext/>
+        <w:rPr>
+          <w:noProof/>
+        </w:rPr>
+      </w:pPr>
+      <w:r>
+        <w:rPr>
+          <w:noProof/>
+        </w:rPr>
+        <w:br w:type="page"/>
+      </w:r>
+    </w:p>
+    <w:p>
+      <w:pPr>
+        <w:keepNext/>
       </w:pPr>
       <w:r>
         <w:rPr>
           <w:noProof/>
         </w:rPr>
         <w:drawing>
-          <wp:inline distT="0" distB="0" distL="0" distR="0" wp14:anchorId="11E37435" wp14:editId="090BFF26">
-            <wp:extent cx="5486400" cy="4373245"/>
+          <wp:inline distT="0" distB="0" distL="0" distR="0" wp14:anchorId="311A5AE7" wp14:editId="2FECC0DF">
+            <wp:extent cx="5486400" cy="4119880"/>
             <wp:effectExtent l="0" t="0" r="0" b="0"/>
-            <wp:docPr id="8" name="Picture 8"/>
+            <wp:docPr id="4" name="Picture 4"/>
             <wp:cNvGraphicFramePr>
               <a:graphicFrameLocks xmlns:a="http://schemas.openxmlformats.org/drawingml/2006/main" noChangeAspect="1"/>
             </wp:cNvGraphicFramePr>
@@ -881,7 +893,7 @@
                   <pic:spPr>
                     <a:xfrm>
                       <a:off x="0" y="0"/>
-                      <a:ext cx="5486400" cy="4373245"/>
+                      <a:ext cx="5486400" cy="4119880"/>
                     </a:xfrm>
                     <a:prstGeom prst="rect">
                       <a:avLst/>
@@ -1025,6 +1037,8 @@
       <w:r>
         <w:br/>
       </w:r>
+      <w:bookmarkStart w:id="0" w:name="_GoBack"/>
+      <w:bookmarkEnd w:id="0"/>
     </w:p>
     <w:p>
       <w:pPr>
@@ -3371,14 +3385,27 @@
         <w:br/>
         <w:t xml:space="preserve">Table </w:t>
       </w:r>
-      <w:fldSimple w:instr=" SEQ Table \* ARABIC ">
-        <w:r>
-          <w:rPr>
-            <w:noProof/>
-          </w:rPr>
-          <w:t>1</w:t>
-        </w:r>
-      </w:fldSimple>
+      <w:r>
+        <w:fldChar w:fldCharType="begin"/>
+      </w:r>
+      <w:r>
+        <w:instrText xml:space="preserve"> SEQ Table \* ARABIC </w:instrText>
+      </w:r>
+      <w:r>
+        <w:fldChar w:fldCharType="separate"/>
+      </w:r>
+      <w:r>
+        <w:rPr>
+          <w:noProof/>
+        </w:rPr>
+        <w:t>1</w:t>
+      </w:r>
+      <w:r>
+        <w:rPr>
+          <w:noProof/>
+        </w:rPr>
+        <w:fldChar w:fldCharType="end"/>
+      </w:r>
       <w:r>
         <w:t xml:space="preserve">: </w:t>
       </w:r>
@@ -5472,7 +5499,7 @@
 </file>
 
 <file path=customXml/itemProps1.xml><?xml version="1.0" encoding="utf-8"?>
-<ds:datastoreItem xmlns:ds="http://schemas.openxmlformats.org/officeDocument/2006/customXml" ds:itemID="{9EECD661-06CE-4A4C-9A62-4ADB144A47CC}">
+<ds:datastoreItem xmlns:ds="http://schemas.openxmlformats.org/officeDocument/2006/customXml" ds:itemID="{9FCFD7F3-0C57-8A4C-AFD4-54B7796F1A95}">
   <ds:schemaRefs>
     <ds:schemaRef ds:uri="http://schemas.openxmlformats.org/officeDocument/2006/bibliography"/>
   </ds:schemaRefs>

</xml_diff>

<commit_message>
latest figure and protein data updates
There will be some more updates in text figures and tables
</commit_message>
<xml_diff>
--- a/text/multiple_growth_conditions_FIGURES_TABLES.docx
+++ b/text/multiple_growth_conditions_FIGURES_TABLES.docx
@@ -20,10 +20,10 @@
           <w:noProof/>
         </w:rPr>
         <w:drawing>
-          <wp:inline distT="0" distB="0" distL="0" distR="0" wp14:anchorId="45ACD47D" wp14:editId="1FA49542">
-            <wp:extent cx="5486400" cy="4239260"/>
+          <wp:inline distT="0" distB="0" distL="0" distR="0" wp14:anchorId="6FF03C0B" wp14:editId="1BB75129">
+            <wp:extent cx="5486400" cy="4800600"/>
             <wp:effectExtent l="0" t="0" r="0" b="0"/>
-            <wp:docPr id="1" name="Picture 1"/>
+            <wp:docPr id="5" name="Picture 5"/>
             <wp:cNvGraphicFramePr>
               <a:graphicFrameLocks xmlns:a="http://schemas.openxmlformats.org/drawingml/2006/main" noChangeAspect="1"/>
             </wp:cNvGraphicFramePr>
@@ -31,7 +31,7 @@
               <a:graphicData uri="http://schemas.openxmlformats.org/drawingml/2006/picture">
                 <pic:pic xmlns:pic="http://schemas.openxmlformats.org/drawingml/2006/picture">
                   <pic:nvPicPr>
-                    <pic:cNvPr id="0" name="dataSummary.pdf"/>
+                    <pic:cNvPr id="0" name="fig1_raw_dataSummary-DVW.png"/>
                     <pic:cNvPicPr/>
                   </pic:nvPicPr>
                   <pic:blipFill>
@@ -49,7 +49,7 @@
                   <pic:spPr>
                     <a:xfrm>
                       <a:off x="0" y="0"/>
-                      <a:ext cx="5486400" cy="4239260"/>
+                      <a:ext cx="5486400" cy="4800600"/>
                     </a:xfrm>
                     <a:prstGeom prst="rect">
                       <a:avLst/>
@@ -67,6 +67,9 @@
         <w:pStyle w:val="Caption"/>
       </w:pPr>
       <w:r>
+        <w:br/>
+      </w:r>
+      <w:r>
         <w:t xml:space="preserve">Figure 1. </w:t>
       </w:r>
       <w:r>
@@ -86,29 +89,75 @@
       </w:r>
       <w:proofErr w:type="spellEnd"/>
       <w:r>
-        <w:t xml:space="preserve"> data for all seven experiments and protein data for four of them. The four different carbon sources used for the experiments and varying MG and Na levels are also shown in figure. Number of test tubes represents the number of different batches for each experimental setup so basically there are 3 replicas for each experiment and there are 21 different batches in total. The colors of test tubes refer to the carbon sources used in </w:t>
+        <w:t xml:space="preserve"> data for all seven experiments and protein data for </w:t>
+      </w:r>
+      <w:r>
+        <w:t>six</w:t>
+      </w:r>
+      <w:r>
+        <w:t xml:space="preserve"> of them. The four different carbon sources used for the experiments and varying MG and Na levels are also shown in figure. </w:t>
+      </w:r>
+      <w:r>
+        <w:t>The shapes representing number of biological replicates for specific experiment and time</w:t>
       </w:r>
       <w:proofErr w:type="gramStart"/>
       <w:r>
-        <w:t>experiments,</w:t>
+        <w:t>;</w:t>
       </w:r>
       <w:proofErr w:type="gramEnd"/>
       <w:r>
-        <w:t xml:space="preserve"> glucose, glycerol, gluconate and lactate are represented with light purple to dark purple. The green tones in the background represent the phase of the experiment. Light green is exponential phase, darker green is stationary phase and dark green is late-stationary phase. The x-axis shows time and for glucose, glycerol, gluconate and lactate experiments we show the exact hours that the samples are collected. On the other hand for Na and Mg experiments the x-axis is divided into pieces representing different concentrations of Na and Mg. The asterisk “[*]” near the concentrations of Mg and Na levels represent the base value. The circular points with an x on them, above the axis represents the time or phase that the RNA sample is collected and diamond shaped points, below the axis represents the time or phase that the protein sample is collected. Colors of points represent how many batches we have at that point. Red represent</w:t>
+        <w:t xml:space="preserve"> circles represent a single biological replicate and square and triangles represent two and three biological replicates respectively. T</w:t>
+      </w:r>
+      <w:r>
+        <w:t xml:space="preserve">here are 21 different batches in total. The colors of </w:t>
+      </w:r>
+      <w:r>
+        <w:t>carbon source background</w:t>
+      </w:r>
+      <w:r>
+        <w:t xml:space="preserve"> refer to the carbon sources used in </w:t>
+      </w:r>
+      <w:r>
+        <w:t>experiments;</w:t>
+      </w:r>
+      <w:r>
+        <w:t xml:space="preserve"> glucose, glycerol, gluconate and lactate are represented with light purple to dark purple. The green tones in the background represent the </w:t>
+      </w:r>
+      <w:r>
+        <w:t xml:space="preserve">growth </w:t>
+      </w:r>
+      <w:r>
+        <w:t xml:space="preserve">phase of the experiment. Light green is exponential phase, darker green is stationary phase and dark green is late-stationary phase. The x-axis shows time and for glucose, glycerol, gluconate and lactate experiments we show the exact hours that the samples are collected. On the other hand for Na and Mg experiments the x-axis is divided into pieces representing different concentrations of Na and Mg. The asterisk “[*]” near the concentrations of Mg and Na levels represent the base value. </w:t>
+      </w:r>
+      <w:r>
+        <w:t>The geometrical shapes above the axis represent</w:t>
+      </w:r>
+      <w:r>
+        <w:t xml:space="preserve"> the RNA sample</w:t>
       </w:r>
       <w:r>
         <w:t>s</w:t>
       </w:r>
       <w:r>
-        <w:t xml:space="preserve"> a single </w:t>
-      </w:r>
-      <w:proofErr w:type="gramStart"/>
-      <w:r>
-        <w:t>batch,</w:t>
-      </w:r>
-      <w:proofErr w:type="gramEnd"/>
-      <w:r>
-        <w:t xml:space="preserve"> yellow represent two batches and green represent three batches.</w:t>
+        <w:t xml:space="preserve"> and </w:t>
+      </w:r>
+      <w:r>
+        <w:t>geometrical shapes</w:t>
+      </w:r>
+      <w:r>
+        <w:t xml:space="preserve"> below</w:t>
+      </w:r>
+      <w:r>
+        <w:t xml:space="preserve"> the time axis represent</w:t>
+      </w:r>
+      <w:r>
+        <w:t xml:space="preserve"> the </w:t>
+      </w:r>
+      <w:r>
+        <w:t>protein samples</w:t>
+      </w:r>
+      <w:r>
+        <w:t>.</w:t>
       </w:r>
       <w:r>
         <w:br w:type="page"/>
@@ -208,11 +257,17 @@
       </w:r>
       <w:proofErr w:type="spellStart"/>
       <w:r>
-        <w:t>heatmap</w:t>
+        <w:t>heatm</w:t>
+      </w:r>
+      <w:r>
+        <w:t>ap</w:t>
       </w:r>
       <w:proofErr w:type="spellEnd"/>
       <w:r>
-        <w:t xml:space="preserve"> of all 143 samples with 3698 different normalized </w:t>
+        <w:t xml:space="preserve"> of all 143 samples with 4279 </w:t>
+      </w:r>
+      <w:r>
+        <w:t xml:space="preserve">different </w:t>
       </w:r>
       <w:r>
         <w:t>m</w:t>
@@ -223,8 +278,10 @@
       <w:r>
         <w:t>s</w:t>
       </w:r>
-      <w:r>
-        <w:t xml:space="preserve"> levels. The x-axis shows different samples and the </w:t>
+      <w:bookmarkStart w:id="0" w:name="_GoBack"/>
+      <w:bookmarkEnd w:id="0"/>
+      <w:r>
+        <w:t xml:space="preserve">. The x-axis shows different samples and the </w:t>
       </w:r>
       <w:proofErr w:type="spellStart"/>
       <w:r>
@@ -1037,8 +1094,6 @@
       <w:r>
         <w:br/>
       </w:r>
-      <w:bookmarkStart w:id="0" w:name="_GoBack"/>
-      <w:bookmarkEnd w:id="0"/>
     </w:p>
     <w:p>
       <w:pPr>
@@ -3385,27 +3440,14 @@
         <w:br/>
         <w:t xml:space="preserve">Table </w:t>
       </w:r>
-      <w:r>
-        <w:fldChar w:fldCharType="begin"/>
-      </w:r>
-      <w:r>
-        <w:instrText xml:space="preserve"> SEQ Table \* ARABIC </w:instrText>
-      </w:r>
-      <w:r>
-        <w:fldChar w:fldCharType="separate"/>
-      </w:r>
-      <w:r>
-        <w:rPr>
-          <w:noProof/>
-        </w:rPr>
-        <w:t>1</w:t>
-      </w:r>
-      <w:r>
-        <w:rPr>
-          <w:noProof/>
-        </w:rPr>
-        <w:fldChar w:fldCharType="end"/>
-      </w:r>
+      <w:fldSimple w:instr=" SEQ Table \* ARABIC ">
+        <w:r>
+          <w:rPr>
+            <w:noProof/>
+          </w:rPr>
+          <w:t>1</w:t>
+        </w:r>
+      </w:fldSimple>
       <w:r>
         <w:t xml:space="preserve">: </w:t>
       </w:r>
@@ -5499,7 +5541,7 @@
 </file>
 
 <file path=customXml/itemProps1.xml><?xml version="1.0" encoding="utf-8"?>
-<ds:datastoreItem xmlns:ds="http://schemas.openxmlformats.org/officeDocument/2006/customXml" ds:itemID="{9FCFD7F3-0C57-8A4C-AFD4-54B7796F1A95}">
+<ds:datastoreItem xmlns:ds="http://schemas.openxmlformats.org/officeDocument/2006/customXml" ds:itemID="{D6AB3ABB-EA8F-CC4B-9A80-16516A5F24B3}">
   <ds:schemaRefs>
     <ds:schemaRef ds:uri="http://schemas.openxmlformats.org/officeDocument/2006/bibliography"/>
   </ds:schemaRefs>

</xml_diff>

<commit_message>
might be a bug
</commit_message>
<xml_diff>
--- a/text/multiple_growth_conditions_FIGURES_TABLES.docx
+++ b/text/multiple_growth_conditions_FIGURES_TABLES.docx
@@ -698,8 +698,6 @@
       <w:pPr>
         <w:keepNext/>
       </w:pPr>
-      <w:bookmarkStart w:id="0" w:name="_GoBack"/>
-      <w:bookmarkEnd w:id="0"/>
       <w:r>
         <w:rPr>
           <w:noProof/>
@@ -796,13 +794,6 @@
         </w:rPr>
       </w:pPr>
       <w:r>
-        <w:rPr>
-          <w:b/>
-          <w:bCs/>
-          <w:color w:val="4F81BD" w:themeColor="accent1"/>
-          <w:sz w:val="18"/>
-          <w:szCs w:val="18"/>
-        </w:rPr>
         <w:br w:type="page"/>
       </w:r>
     </w:p>
@@ -815,7 +806,77 @@
           <w:noProof/>
         </w:rPr>
         <w:drawing>
-          <wp:inline distT="0" distB="0" distL="0" distR="0" wp14:anchorId="063DC672" wp14:editId="1AA74E4A">
+          <wp:inline distT="0" distB="0" distL="0" distR="0" wp14:anchorId="2FAD704F" wp14:editId="48B5ED53">
+            <wp:extent cx="5486400" cy="4992370"/>
+            <wp:effectExtent l="0" t="0" r="0" b="11430"/>
+            <wp:docPr id="12" name="Picture 12"/>
+            <wp:cNvGraphicFramePr>
+              <a:graphicFrameLocks xmlns:a="http://schemas.openxmlformats.org/drawingml/2006/main" noChangeAspect="1"/>
+            </wp:cNvGraphicFramePr>
+            <a:graphic xmlns:a="http://schemas.openxmlformats.org/drawingml/2006/main">
+              <a:graphicData uri="http://schemas.openxmlformats.org/drawingml/2006/picture">
+                <pic:pic xmlns:pic="http://schemas.openxmlformats.org/drawingml/2006/picture">
+                  <pic:nvPicPr>
+                    <pic:cNvPr id="0" name="metabolism_kegg.pdf"/>
+                    <pic:cNvPicPr/>
+                  </pic:nvPicPr>
+                  <pic:blipFill>
+                    <a:blip r:embed="rId11">
+                      <a:extLst>
+                        <a:ext uri="{28A0092B-C50C-407E-A947-70E740481C1C}">
+                          <a14:useLocalDpi xmlns:a14="http://schemas.microsoft.com/office/drawing/2010/main" val="0"/>
+                        </a:ext>
+                      </a:extLst>
+                    </a:blip>
+                    <a:stretch>
+                      <a:fillRect/>
+                    </a:stretch>
+                  </pic:blipFill>
+                  <pic:spPr>
+                    <a:xfrm>
+                      <a:off x="0" y="0"/>
+                      <a:ext cx="5486400" cy="4992370"/>
+                    </a:xfrm>
+                    <a:prstGeom prst="rect">
+                      <a:avLst/>
+                    </a:prstGeom>
+                  </pic:spPr>
+                </pic:pic>
+              </a:graphicData>
+            </a:graphic>
+          </wp:inline>
+        </w:drawing>
+      </w:r>
+    </w:p>
+    <w:p>
+      <w:pPr>
+        <w:pStyle w:val="Caption"/>
+      </w:pPr>
+      <w:r>
+        <w:t>Figure 7.  Regulation of metabolism related mRNAs and proteins under different stress conditions. Metabolism related mRNAs and proteins mostly down regulated un</w:t>
+      </w:r>
+      <w:r>
+        <w:t>der different stress conditions</w:t>
+      </w:r>
+      <w:r>
+        <w:t>, with one exception of stationary phase high Mg mRNA reads. This down regulation trend might be a response to unfavorable conditions.</w:t>
+      </w:r>
+    </w:p>
+    <w:p>
+      <w:r>
+        <w:br w:type="page"/>
+      </w:r>
+    </w:p>
+    <w:p>
+      <w:pPr>
+        <w:keepNext/>
+      </w:pPr>
+      <w:r>
+        <w:rPr>
+          <w:noProof/>
+        </w:rPr>
+        <w:drawing>
+          <wp:inline distT="0" distB="0" distL="0" distR="0" wp14:anchorId="5C1CE655" wp14:editId="5BBD3919">
             <wp:extent cx="5486400" cy="4986655"/>
             <wp:effectExtent l="0" t="0" r="0" b="0"/>
             <wp:docPr id="11" name="Picture 11"/>
@@ -830,7 +891,7 @@
                     <pic:cNvPicPr/>
                   </pic:nvPicPr>
                   <pic:blipFill>
-                    <a:blip r:embed="rId11">
+                    <a:blip r:embed="rId12">
                       <a:extLst>
                         <a:ext uri="{28A0092B-C50C-407E-A947-70E740481C1C}">
                           <a14:useLocalDpi xmlns:a14="http://schemas.microsoft.com/office/drawing/2010/main" val="0"/>
@@ -902,33 +963,18 @@
       </w:r>
       <w:proofErr w:type="spellEnd"/>
       <w:r>
-        <w:t xml:space="preserve"> assembly. Figure shows the fold change difference of significantly changing (</w:t>
-      </w:r>
-      <w:r>
-        <w:t xml:space="preserve">P’&lt;0.05 and </w:t>
-      </w:r>
-      <w:r>
-        <w:rPr>
-          <w:i/>
-        </w:rPr>
-        <w:t>Log2 fold change &gt;</w:t>
-      </w:r>
-      <w:r>
-        <w:rPr>
-          <w:i/>
-        </w:rPr>
-        <w:t>1</w:t>
-      </w:r>
-      <w:r>
-        <w:t xml:space="preserve">) </w:t>
-      </w:r>
-      <w:proofErr w:type="spellStart"/>
-      <w:r>
-        <w:t>flagellar</w:t>
-      </w:r>
-      <w:proofErr w:type="spellEnd"/>
-      <w:r>
-        <w:t xml:space="preserve"> assembly genes under different stress conditions. Colors of the points represent gene score which is derived by </w:t>
+        <w:t xml:space="preserve"> assembly. Figure shows the fold ch</w:t>
+      </w:r>
+      <w:r>
+        <w:t>ange difference of top 10 significantly changing genes (if there are 10 or more significantly changing genes</w:t>
+      </w:r>
+      <w:bookmarkStart w:id="0" w:name="_GoBack"/>
+      <w:bookmarkEnd w:id="0"/>
+      <w:r>
+        <w:t xml:space="preserve">) associated with flagellum assembly under different stress conditions. </w:t>
+      </w:r>
+      <w:r>
+        <w:t xml:space="preserve">Colors of the points represent gene score which is derived by </w:t>
       </w:r>
       <w:r>
         <w:rPr>
@@ -951,83 +997,13 @@
         <w:t>change)*log10(P’)</w:t>
       </w:r>
     </w:p>
+    <w:p/>
     <w:p>
       <w:r>
         <w:br w:type="page"/>
       </w:r>
     </w:p>
-    <w:p>
-      <w:pPr>
-        <w:keepNext/>
-      </w:pPr>
-      <w:r>
-        <w:rPr>
-          <w:noProof/>
-        </w:rPr>
-        <w:drawing>
-          <wp:inline distT="0" distB="0" distL="0" distR="0" wp14:anchorId="2FAD704F" wp14:editId="48B5ED53">
-            <wp:extent cx="5486400" cy="4992370"/>
-            <wp:effectExtent l="0" t="0" r="0" b="11430"/>
-            <wp:docPr id="12" name="Picture 12"/>
-            <wp:cNvGraphicFramePr>
-              <a:graphicFrameLocks xmlns:a="http://schemas.openxmlformats.org/drawingml/2006/main" noChangeAspect="1"/>
-            </wp:cNvGraphicFramePr>
-            <a:graphic xmlns:a="http://schemas.openxmlformats.org/drawingml/2006/main">
-              <a:graphicData uri="http://schemas.openxmlformats.org/drawingml/2006/picture">
-                <pic:pic xmlns:pic="http://schemas.openxmlformats.org/drawingml/2006/picture">
-                  <pic:nvPicPr>
-                    <pic:cNvPr id="0" name="metabolism_kegg.pdf"/>
-                    <pic:cNvPicPr/>
-                  </pic:nvPicPr>
-                  <pic:blipFill>
-                    <a:blip r:embed="rId12">
-                      <a:extLst>
-                        <a:ext uri="{28A0092B-C50C-407E-A947-70E740481C1C}">
-                          <a14:useLocalDpi xmlns:a14="http://schemas.microsoft.com/office/drawing/2010/main" val="0"/>
-                        </a:ext>
-                      </a:extLst>
-                    </a:blip>
-                    <a:stretch>
-                      <a:fillRect/>
-                    </a:stretch>
-                  </pic:blipFill>
-                  <pic:spPr>
-                    <a:xfrm>
-                      <a:off x="0" y="0"/>
-                      <a:ext cx="5486400" cy="4992370"/>
-                    </a:xfrm>
-                    <a:prstGeom prst="rect">
-                      <a:avLst/>
-                    </a:prstGeom>
-                  </pic:spPr>
-                </pic:pic>
-              </a:graphicData>
-            </a:graphic>
-          </wp:inline>
-        </w:drawing>
-      </w:r>
-    </w:p>
-    <w:p>
-      <w:pPr>
-        <w:pStyle w:val="Caption"/>
-      </w:pPr>
-      <w:r>
-        <w:t xml:space="preserve">Figure 7.  Regulation of metabolism related mRNAs and proteins under different stress conditions. Metabolism related mRNAs and proteins mostly down regulated under different stress </w:t>
-      </w:r>
-      <w:proofErr w:type="gramStart"/>
-      <w:r>
-        <w:t>conditions ,</w:t>
-      </w:r>
-      <w:proofErr w:type="gramEnd"/>
-      <w:r>
-        <w:t xml:space="preserve"> with one exception of stationary phase high Mg mRNA reads. This down regulation trend might be a response to unfavorable conditions.</w:t>
-      </w:r>
-    </w:p>
-    <w:p>
-      <w:r>
-        <w:br w:type="page"/>
-      </w:r>
-    </w:p>
+    <w:p/>
     <w:p>
       <w:pPr>
         <w:keepNext/>
@@ -8052,7 +8028,7 @@
 </file>
 
 <file path=customXml/itemProps1.xml><?xml version="1.0" encoding="utf-8"?>
-<ds:datastoreItem xmlns:ds="http://schemas.openxmlformats.org/officeDocument/2006/customXml" ds:itemID="{29CD8B0C-2731-824E-9929-B8D89CDE11BB}">
+<ds:datastoreItem xmlns:ds="http://schemas.openxmlformats.org/officeDocument/2006/customXml" ds:itemID="{B9D57527-2622-4944-BDD4-0A5BE938EEDD}">
   <ds:schemaRefs>
     <ds:schemaRef ds:uri="http://schemas.openxmlformats.org/officeDocument/2006/bibliography"/>
   </ds:schemaRefs>

</xml_diff>